<commit_message>
inquiry add / product edit
</commit_message>
<xml_diff>
--- a/templates/report-template.docx
+++ b/templates/report-template.docx
@@ -6,48 +6,52 @@
       <w:pPr>
         <w:ind w:left="-270"/>
         <w:rPr>
-          <w:b/>
-          <w:sz w:val="40"/>
-          <w:szCs w:val="40"/>
+          <w:rFonts w:asciiTheme="majorHAnsi" w:hAnsiTheme="majorHAnsi"/>
+          <w:sz w:val="20"/>
+          <w:szCs w:val="20"/>
         </w:rPr>
       </w:pPr>
       <w:proofErr w:type="spellStart"/>
       <w:r>
         <w:rPr>
-          <w:sz w:val="40"/>
-          <w:szCs w:val="40"/>
+          <w:rFonts w:asciiTheme="majorHAnsi" w:hAnsiTheme="majorHAnsi"/>
+          <w:sz w:val="20"/>
+          <w:szCs w:val="20"/>
         </w:rPr>
-        <w:t>Employees</w:t>
+        <w:t>unit</w:t>
       </w:r>
       <w:proofErr w:type="spellEnd"/>
       <w:r>
         <w:rPr>
-          <w:sz w:val="40"/>
-          <w:szCs w:val="40"/>
+          <w:rFonts w:asciiTheme="majorHAnsi" w:hAnsiTheme="majorHAnsi"/>
+          <w:sz w:val="20"/>
+          <w:szCs w:val="20"/>
         </w:rPr>
-        <w:t xml:space="preserve"> at </w:t>
+        <w:t xml:space="preserve">: </w:t>
       </w:r>
       <w:r>
         <w:rPr>
-          <w:b/>
-          <w:sz w:val="40"/>
-          <w:szCs w:val="40"/>
+          <w:rFonts w:asciiTheme="majorHAnsi" w:hAnsiTheme="majorHAnsi"/>
+          <w:sz w:val="20"/>
+          <w:szCs w:val="20"/>
         </w:rPr>
         <w:t>{{</w:t>
       </w:r>
+      <w:proofErr w:type="spellStart"/>
       <w:r>
         <w:rPr>
-          <w:b/>
-          <w:sz w:val="40"/>
-          <w:szCs w:val="40"/>
+          <w:rFonts w:asciiTheme="majorHAnsi" w:hAnsiTheme="majorHAnsi"/>
+          <w:sz w:val="20"/>
+          <w:szCs w:val="20"/>
         </w:rPr>
-        <w:t>title</w:t>
+        <w:t>unit</w:t>
       </w:r>
+      <w:proofErr w:type="spellEnd"/>
       <w:r>
         <w:rPr>
-          <w:b/>
-          <w:sz w:val="40"/>
-          <w:szCs w:val="40"/>
+          <w:rFonts w:asciiTheme="majorHAnsi" w:hAnsiTheme="majorHAnsi"/>
+          <w:sz w:val="20"/>
+          <w:szCs w:val="20"/>
         </w:rPr>
         <w:t>}}</w:t>
       </w:r>
@@ -55,25 +59,62 @@
     <w:p>
       <w:pPr>
         <w:ind w:left="-270"/>
-      </w:pPr>
+        <w:rPr>
+          <w:rFonts w:asciiTheme="majorHAnsi" w:hAnsiTheme="majorHAnsi"/>
+          <w:sz w:val="20"/>
+          <w:szCs w:val="20"/>
+        </w:rPr>
+      </w:pPr>
+      <w:proofErr w:type="spellStart"/>
       <w:r>
-        <w:t>Email</w:t>
+        <w:rPr>
+          <w:rFonts w:asciiTheme="majorHAnsi" w:hAnsiTheme="majorHAnsi"/>
+          <w:sz w:val="20"/>
+          <w:szCs w:val="20"/>
+        </w:rPr>
+        <w:t>area</w:t>
       </w:r>
+      <w:proofErr w:type="spellEnd"/>
       <w:r>
+        <w:rPr>
+          <w:rFonts w:asciiTheme="majorHAnsi" w:hAnsiTheme="majorHAnsi"/>
+          <w:sz w:val="20"/>
+          <w:szCs w:val="20"/>
+        </w:rPr>
         <w:t>:</w:t>
       </w:r>
       <w:r>
+        <w:rPr>
+          <w:rFonts w:asciiTheme="majorHAnsi" w:hAnsiTheme="majorHAnsi"/>
+          <w:sz w:val="20"/>
+          <w:szCs w:val="20"/>
+        </w:rPr>
         <w:t xml:space="preserve"> </w:t>
       </w:r>
       <w:r>
+        <w:rPr>
+          <w:rFonts w:asciiTheme="majorHAnsi" w:hAnsiTheme="majorHAnsi"/>
+          <w:sz w:val="20"/>
+          <w:szCs w:val="20"/>
+        </w:rPr>
         <w:t>{{</w:t>
       </w:r>
       <w:proofErr w:type="spellStart"/>
       <w:r>
-        <w:t>subtitle</w:t>
+        <w:rPr>
+          <w:rFonts w:asciiTheme="majorHAnsi" w:hAnsiTheme="majorHAnsi"/>
+          <w:sz w:val="20"/>
+          <w:szCs w:val="20"/>
+        </w:rPr>
+        <w:t>area</w:t>
       </w:r>
       <w:proofErr w:type="spellEnd"/>
       <w:r>
+        <w:rPr>
+          <w:rFonts w:asciiTheme="majorHAnsi" w:hAnsiTheme="majorHAnsi"/>
+          <w:sz w:val="20"/>
+          <w:szCs w:val="20"/>
+        </w:rPr>
         <w:t>}}</w:t>
       </w:r>
     </w:p>

</xml_diff>